<commit_message>
finish layout\n component section
</commit_message>
<xml_diff>
--- a/documentation/HTML/Header.docx
+++ b/documentation/HTML/Header.docx
@@ -29,7 +29,13 @@
         <w:t>My goal</w:t>
       </w:r>
       <w:r>
-        <w:t xml:space="preserve"> is to create a place where those who are low vision or blind can come to learn about coding, Assistive </w:t>
+        <w:t xml:space="preserve"> is to create a place where those who are low vision or blind can come to learn about coding, </w:t>
+      </w:r>
+      <w:r>
+        <w:t>Assistive</w:t>
+      </w:r>
+      <w:r>
+        <w:t xml:space="preserve"> </w:t>
       </w:r>
       <w:r>
         <w:t>Technologies</w:t>
@@ -38,10 +44,10 @@
         <w:t xml:space="preserve"> </w:t>
       </w:r>
       <w:r>
-        <w:t>as well as</w:t>
-      </w:r>
-      <w:r>
-        <w:t xml:space="preserve"> where to find resources for those who are low vision and blind. I also want to direct Coding Blind Tech to those who may have a family, child or friend who is in need for information on where to go and how to find resources for blind and low vision persons.</w:t>
+        <w:t xml:space="preserve">and </w:t>
+      </w:r>
+      <w:r>
+        <w:t>where to find resources for those who are low vision and blind. I also want to direct Coding Blind Tech to those who may have a family, child or friend who is in need for information on where to go and how to find resources for blind and low vision persons.</w:t>
       </w:r>
       <w:r>
         <w:t xml:space="preserve"> I want to create a positive community, and the words competence, confidence and consistency will be what Coding Blind Tech is built </w:t>

</xml_diff>